<commit_message>
mise à jour logigramme
j'ai modifié le logigramme
</commit_message>
<xml_diff>
--- a/logigramme.docx
+++ b/logigramme.docx
@@ -212,26 +212,33 @@
           <w:color w:val="385623" w:themeColor="accent6" w:themeShade="80"/>
         </w:rPr>
       </w:pPr>
+    </w:p>
+    <w:p>
+      <w:pPr>
+        <w:rPr>
+          <w:color w:val="auto"/>
+        </w:rPr>
+      </w:pPr>
       <w:r>
         <w:rPr>
           <w:noProof/>
-          <w:color w:val="FF0000"/>
+          <w:color w:val="auto"/>
         </w:rPr>
         <mc:AlternateContent>
           <mc:Choice Requires="wps">
             <w:drawing>
-              <wp:anchor distT="0" distB="0" distL="114300" distR="114300" simplePos="0" relativeHeight="251660288" behindDoc="0" locked="0" layoutInCell="1" allowOverlap="1" wp14:anchorId="418E30DC" wp14:editId="0F27EF21">
+              <wp:anchor distT="0" distB="0" distL="114300" distR="114300" simplePos="0" relativeHeight="251660288" behindDoc="0" locked="0" layoutInCell="1" allowOverlap="1" wp14:anchorId="39DF15C1" wp14:editId="19003C07">
                 <wp:simplePos x="0" y="0"/>
                 <wp:positionH relativeFrom="column">
-                  <wp:posOffset>-23495</wp:posOffset>
+                  <wp:posOffset>-42545</wp:posOffset>
                 </wp:positionH>
                 <wp:positionV relativeFrom="paragraph">
-                  <wp:posOffset>346710</wp:posOffset>
+                  <wp:posOffset>39370</wp:posOffset>
                 </wp:positionV>
-                <wp:extent cx="5486400" cy="2667000"/>
-                <wp:effectExtent l="0" t="0" r="19050" b="19050"/>
+                <wp:extent cx="4257675" cy="1933575"/>
+                <wp:effectExtent l="0" t="0" r="28575" b="28575"/>
                 <wp:wrapNone/>
-                <wp:docPr id="2" name="Rectangle 2"/>
+                <wp:docPr id="7" name="Rectangle 7"/>
                 <wp:cNvGraphicFramePr/>
                 <a:graphic xmlns:a="http://schemas.openxmlformats.org/drawingml/2006/main">
                   <a:graphicData uri="http://schemas.microsoft.com/office/word/2010/wordprocessingShape">
@@ -240,7 +247,207 @@
                       <wps:spPr>
                         <a:xfrm>
                           <a:off x="0" y="0"/>
-                          <a:ext cx="5486400" cy="2667000"/>
+                          <a:ext cx="4257675" cy="1933575"/>
+                        </a:xfrm>
+                        <a:prstGeom prst="rect">
+                          <a:avLst/>
+                        </a:prstGeom>
+                        <a:noFill/>
+                        <a:ln>
+                          <a:solidFill>
+                            <a:schemeClr val="tx1"/>
+                          </a:solidFill>
+                        </a:ln>
+                      </wps:spPr>
+                      <wps:style>
+                        <a:lnRef idx="2">
+                          <a:schemeClr val="accent1">
+                            <a:shade val="50000"/>
+                          </a:schemeClr>
+                        </a:lnRef>
+                        <a:fillRef idx="1">
+                          <a:schemeClr val="accent1"/>
+                        </a:fillRef>
+                        <a:effectRef idx="0">
+                          <a:schemeClr val="accent1"/>
+                        </a:effectRef>
+                        <a:fontRef idx="minor">
+                          <a:schemeClr val="lt1"/>
+                        </a:fontRef>
+                      </wps:style>
+                      <wps:bodyPr rot="0" spcFirstLastPara="0" vertOverflow="overflow" horzOverflow="overflow" vert="horz" wrap="square" lIns="91440" tIns="45720" rIns="91440" bIns="45720" numCol="1" spcCol="0" rtlCol="0" fromWordArt="0" anchor="ctr" anchorCtr="0" forceAA="0" compatLnSpc="1">
+                        <a:prstTxWarp prst="textNoShape">
+                          <a:avLst/>
+                        </a:prstTxWarp>
+                        <a:noAutofit/>
+                      </wps:bodyPr>
+                    </wps:wsp>
+                  </a:graphicData>
+                </a:graphic>
+              </wp:anchor>
+            </w:drawing>
+          </mc:Choice>
+          <mc:Fallback>
+            <w:pict>
+              <v:rect w14:anchorId="71977467" id="Rectangle 7" o:spid="_x0000_s1026" style="position:absolute;margin-left:-3.35pt;margin-top:3.1pt;width:335.25pt;height:152.25pt;z-index:251660288;visibility:visible;mso-wrap-style:square;mso-wrap-distance-left:9pt;mso-wrap-distance-top:0;mso-wrap-distance-right:9pt;mso-wrap-distance-bottom:0;mso-position-horizontal:absolute;mso-position-horizontal-relative:text;mso-position-vertical:absolute;mso-position-vertical-relative:text;v-text-anchor:middle" o:gfxdata="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" filled="f" strokecolor="black [3213]" strokeweight="1pt"/>
+            </w:pict>
+          </mc:Fallback>
+        </mc:AlternateContent>
+      </w:r>
+      <w:r>
+        <w:rPr>
+          <w:color w:val="auto"/>
+        </w:rPr>
+        <w:t xml:space="preserve">Sonde </w:t>
+      </w:r>
+    </w:p>
+    <w:p>
+      <w:pPr>
+        <w:pStyle w:val="Paragraphedeliste"/>
+        <w:numPr>
+          <w:ilvl w:val="0"/>
+          <w:numId w:val="1"/>
+        </w:numPr>
+        <w:rPr>
+          <w:color w:val="auto"/>
+        </w:rPr>
+      </w:pPr>
+      <w:r>
+        <w:rPr>
+          <w:color w:val="auto"/>
+        </w:rPr>
+        <w:t>Init</w:t>
+      </w:r>
+    </w:p>
+    <w:p>
+      <w:pPr>
+        <w:pStyle w:val="Paragraphedeliste"/>
+        <w:numPr>
+          <w:ilvl w:val="0"/>
+          <w:numId w:val="2"/>
+        </w:numPr>
+        <w:rPr>
+          <w:color w:val="auto"/>
+        </w:rPr>
+      </w:pPr>
+      <w:r>
+        <w:rPr>
+          <w:color w:val="auto"/>
+        </w:rPr>
+        <w:t>Définir le pin permettant de récupérer la tension</w:t>
+      </w:r>
+    </w:p>
+    <w:p>
+      <w:pPr>
+        <w:rPr>
+          <w:color w:val="auto"/>
+        </w:rPr>
+      </w:pPr>
+    </w:p>
+    <w:p>
+      <w:pPr>
+        <w:pStyle w:val="Paragraphedeliste"/>
+        <w:numPr>
+          <w:ilvl w:val="0"/>
+          <w:numId w:val="1"/>
+        </w:numPr>
+        <w:rPr>
+          <w:color w:val="auto"/>
+        </w:rPr>
+      </w:pPr>
+      <w:proofErr w:type="spellStart"/>
+      <w:r>
+        <w:rPr>
+          <w:color w:val="auto"/>
+        </w:rPr>
+        <w:t>Func</w:t>
+      </w:r>
+      <w:proofErr w:type="spellEnd"/>
+      <w:r>
+        <w:rPr>
+          <w:color w:val="auto"/>
+        </w:rPr>
+        <w:t xml:space="preserve"> </w:t>
+      </w:r>
+    </w:p>
+    <w:p>
+      <w:pPr>
+        <w:pStyle w:val="Paragraphedeliste"/>
+        <w:numPr>
+          <w:ilvl w:val="0"/>
+          <w:numId w:val="2"/>
+        </w:numPr>
+        <w:rPr>
+          <w:color w:val="auto"/>
+        </w:rPr>
+      </w:pPr>
+      <w:r>
+        <w:rPr>
+          <w:color w:val="auto"/>
+        </w:rPr>
+        <w:t>Déterminer la tension la plus haute</w:t>
+      </w:r>
+    </w:p>
+    <w:p>
+      <w:pPr>
+        <w:pStyle w:val="Paragraphedeliste"/>
+        <w:numPr>
+          <w:ilvl w:val="0"/>
+          <w:numId w:val="2"/>
+        </w:numPr>
+        <w:rPr>
+          <w:color w:val="auto"/>
+        </w:rPr>
+      </w:pPr>
+      <w:r>
+        <w:rPr>
+          <w:color w:val="auto"/>
+        </w:rPr>
+        <w:t xml:space="preserve">Envoyer la tension la plus haute </w:t>
+      </w:r>
+    </w:p>
+    <w:p>
+      <w:pPr>
+        <w:rPr>
+          <w:color w:val="FF0000"/>
+        </w:rPr>
+      </w:pPr>
+    </w:p>
+    <w:p>
+      <w:pPr>
+        <w:rPr>
+          <w:color w:val="FF0000"/>
+        </w:rPr>
+      </w:pPr>
+      <w:r>
+        <w:rPr>
+          <w:noProof/>
+          <w:color w:val="FF0000"/>
+        </w:rPr>
+        <mc:AlternateContent>
+          <mc:Choice Requires="wps">
+            <w:drawing>
+              <wp:anchor distT="0" distB="0" distL="114300" distR="114300" simplePos="0" relativeHeight="251661312" behindDoc="0" locked="0" layoutInCell="1" allowOverlap="1" wp14:anchorId="36457F29" wp14:editId="72B520B8">
+                <wp:simplePos x="0" y="0"/>
+                <wp:positionH relativeFrom="column">
+                  <wp:posOffset>-42545</wp:posOffset>
+                </wp:positionH>
+                <wp:positionV relativeFrom="paragraph">
+                  <wp:posOffset>29845</wp:posOffset>
+                </wp:positionV>
+                <wp:extent cx="5438775" cy="2447925"/>
+                <wp:effectExtent l="0" t="0" r="28575" b="28575"/>
+                <wp:wrapNone/>
+                <wp:docPr id="8" name="Rectangle 8"/>
+                <wp:cNvGraphicFramePr/>
+                <a:graphic xmlns:a="http://schemas.openxmlformats.org/drawingml/2006/main">
+                  <a:graphicData uri="http://schemas.microsoft.com/office/word/2010/wordprocessingShape">
+                    <wps:wsp>
+                      <wps:cNvSpPr/>
+                      <wps:spPr>
+                        <a:xfrm>
+                          <a:off x="0" y="0"/>
+                          <a:ext cx="5438775" cy="2447925"/>
                         </a:xfrm>
                         <a:prstGeom prst="rect">
                           <a:avLst/>
@@ -282,40 +489,33 @@
           </mc:Choice>
           <mc:Fallback>
             <w:pict>
-              <v:rect w14:anchorId="58A96F74" id="Rectangle 2" o:spid="_x0000_s1026" style="position:absolute;margin-left:-1.85pt;margin-top:27.3pt;width:6in;height:210pt;z-index:251660288;visibility:visible;mso-wrap-style:square;mso-wrap-distance-left:9pt;mso-wrap-distance-top:0;mso-wrap-distance-right:9pt;mso-wrap-distance-bottom:0;mso-position-horizontal:absolute;mso-position-horizontal-relative:text;mso-position-vertical:absolute;mso-position-vertical-relative:text;v-text-anchor:middle" o:gfxdata="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" filled="f" strokecolor="red" strokeweight="1pt"/>
+              <v:rect w14:anchorId="1EE7EEBE" id="Rectangle 8" o:spid="_x0000_s1026" style="position:absolute;margin-left:-3.35pt;margin-top:2.35pt;width:428.25pt;height:192.75pt;z-index:251661312;visibility:visible;mso-wrap-style:square;mso-wrap-distance-left:9pt;mso-wrap-distance-top:0;mso-wrap-distance-right:9pt;mso-wrap-distance-bottom:0;mso-position-horizontal:absolute;mso-position-horizontal-relative:text;mso-position-vertical:absolute;mso-position-vertical-relative:text;v-text-anchor:middle" o:gfxdata="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" filled="f" strokecolor="red" strokeweight="1pt"/>
             </w:pict>
           </mc:Fallback>
         </mc:AlternateContent>
       </w:r>
-    </w:p>
-    <w:p>
-      <w:pPr>
+      <w:r>
         <w:rPr>
           <w:color w:val="FF0000"/>
         </w:rPr>
-      </w:pPr>
+        <w:t>A</w:t>
+      </w:r>
       <w:r>
         <w:rPr>
           <w:color w:val="FF0000"/>
         </w:rPr>
-        <w:t>A</w:t>
+        <w:t>rduino</w:t>
       </w:r>
       <w:r>
         <w:rPr>
           <w:color w:val="FF0000"/>
         </w:rPr>
-        <w:t>rduino</w:t>
+        <w:t xml:space="preserve"> </w:t>
       </w:r>
       <w:r>
         <w:rPr>
           <w:color w:val="FF0000"/>
         </w:rPr>
-        <w:t xml:space="preserve"> </w:t>
-      </w:r>
-      <w:r>
-        <w:rPr>
-          <w:color w:val="FF0000"/>
-        </w:rPr>
         <w:t>affichage niveau</w:t>
       </w:r>
     </w:p>
@@ -358,7 +558,48 @@
         <w:rPr>
           <w:color w:val="auto"/>
         </w:rPr>
-        <w:t>Définir le pin permettant de récupérer la tension</w:t>
+        <w:t xml:space="preserve">Définir le pin du </w:t>
+      </w:r>
+      <w:proofErr w:type="spellStart"/>
+      <w:r>
+        <w:rPr>
+          <w:color w:val="auto"/>
+        </w:rPr>
+        <w:t>graphbar</w:t>
+      </w:r>
+      <w:proofErr w:type="spellEnd"/>
+    </w:p>
+    <w:p>
+      <w:pPr>
+        <w:rPr>
+          <w:color w:val="auto"/>
+        </w:rPr>
+      </w:pPr>
+    </w:p>
+    <w:p>
+      <w:pPr>
+        <w:pStyle w:val="Paragraphedeliste"/>
+        <w:numPr>
+          <w:ilvl w:val="0"/>
+          <w:numId w:val="1"/>
+        </w:numPr>
+        <w:rPr>
+          <w:color w:val="auto"/>
+        </w:rPr>
+      </w:pPr>
+      <w:proofErr w:type="spellStart"/>
+      <w:r>
+        <w:rPr>
+          <w:color w:val="auto"/>
+        </w:rPr>
+        <w:t>Func</w:t>
+      </w:r>
+      <w:proofErr w:type="spellEnd"/>
+      <w:r>
+        <w:rPr>
+          <w:color w:val="auto"/>
+        </w:rPr>
+        <w:t> </w:t>
       </w:r>
     </w:p>
     <w:p>
@@ -376,7 +617,25 @@
         <w:rPr>
           <w:color w:val="auto"/>
         </w:rPr>
-        <w:t xml:space="preserve">Définir le pin du </w:t>
+        <w:t xml:space="preserve">Récupérer la tension </w:t>
+      </w:r>
+    </w:p>
+    <w:p>
+      <w:pPr>
+        <w:pStyle w:val="Paragraphedeliste"/>
+        <w:numPr>
+          <w:ilvl w:val="0"/>
+          <w:numId w:val="2"/>
+        </w:numPr>
+        <w:rPr>
+          <w:color w:val="auto"/>
+        </w:rPr>
+      </w:pPr>
+      <w:r>
+        <w:rPr>
+          <w:color w:val="auto"/>
+        </w:rPr>
+        <w:t xml:space="preserve">Définir le nombre de case à allumer du </w:t>
       </w:r>
       <w:proofErr w:type="spellStart"/>
       <w:r>
@@ -386,142 +645,80 @@
         <w:t>graphbar</w:t>
       </w:r>
       <w:proofErr w:type="spellEnd"/>
-    </w:p>
-    <w:p>
-      <w:pPr>
-        <w:rPr>
-          <w:color w:val="auto"/>
-        </w:rPr>
-      </w:pPr>
-    </w:p>
-    <w:p>
-      <w:pPr>
-        <w:pStyle w:val="Paragraphedeliste"/>
-        <w:numPr>
-          <w:ilvl w:val="0"/>
-          <w:numId w:val="1"/>
-        </w:numPr>
-        <w:rPr>
-          <w:color w:val="auto"/>
-        </w:rPr>
-      </w:pPr>
+      <w:r>
+        <w:rPr>
+          <w:color w:val="auto"/>
+        </w:rPr>
+        <w:t xml:space="preserve"> en fonction de la tension récupérer </w:t>
+      </w:r>
+    </w:p>
+    <w:p>
+      <w:pPr>
+        <w:pStyle w:val="Paragraphedeliste"/>
+        <w:numPr>
+          <w:ilvl w:val="0"/>
+          <w:numId w:val="2"/>
+        </w:numPr>
+        <w:rPr>
+          <w:color w:val="auto"/>
+        </w:rPr>
+      </w:pPr>
+      <w:r>
+        <w:rPr>
+          <w:color w:val="auto"/>
+        </w:rPr>
+        <w:t xml:space="preserve">Allumer les cases du </w:t>
+      </w:r>
       <w:proofErr w:type="spellStart"/>
       <w:r>
         <w:rPr>
           <w:color w:val="auto"/>
         </w:rPr>
-        <w:t>Func</w:t>
+        <w:t>graphbar</w:t>
       </w:r>
       <w:proofErr w:type="spellEnd"/>
-      <w:r>
-        <w:rPr>
-          <w:color w:val="auto"/>
-        </w:rPr>
-        <w:t> </w:t>
-      </w:r>
-    </w:p>
-    <w:p>
-      <w:pPr>
-        <w:pStyle w:val="Paragraphedeliste"/>
-        <w:numPr>
-          <w:ilvl w:val="0"/>
-          <w:numId w:val="2"/>
-        </w:numPr>
-        <w:rPr>
-          <w:color w:val="auto"/>
-        </w:rPr>
-      </w:pPr>
-      <w:r>
-        <w:rPr>
-          <w:color w:val="auto"/>
-        </w:rPr>
-        <w:t xml:space="preserve">Récupérer la tension </w:t>
-      </w:r>
-    </w:p>
-    <w:p>
-      <w:pPr>
-        <w:pStyle w:val="Paragraphedeliste"/>
-        <w:numPr>
-          <w:ilvl w:val="0"/>
-          <w:numId w:val="2"/>
-        </w:numPr>
-        <w:rPr>
-          <w:color w:val="auto"/>
-        </w:rPr>
-      </w:pPr>
-      <w:r>
-        <w:rPr>
-          <w:color w:val="auto"/>
-        </w:rPr>
-        <w:t xml:space="preserve">Définir le nombre de case à allumer du </w:t>
-      </w:r>
-      <w:proofErr w:type="spellStart"/>
-      <w:r>
-        <w:rPr>
-          <w:color w:val="auto"/>
-        </w:rPr>
-        <w:t>graphbar</w:t>
-      </w:r>
-      <w:proofErr w:type="spellEnd"/>
-      <w:r>
-        <w:rPr>
-          <w:color w:val="auto"/>
-        </w:rPr>
-        <w:t xml:space="preserve"> en fonction de la tension récupérer </w:t>
-      </w:r>
-    </w:p>
-    <w:p>
-      <w:pPr>
-        <w:pStyle w:val="Paragraphedeliste"/>
-        <w:numPr>
-          <w:ilvl w:val="0"/>
-          <w:numId w:val="2"/>
-        </w:numPr>
-        <w:rPr>
-          <w:color w:val="auto"/>
-        </w:rPr>
-      </w:pPr>
-      <w:r>
-        <w:rPr>
-          <w:color w:val="auto"/>
-        </w:rPr>
-        <w:t xml:space="preserve">Allumer les cases du </w:t>
-      </w:r>
-      <w:proofErr w:type="spellStart"/>
-      <w:r>
-        <w:rPr>
-          <w:color w:val="auto"/>
-        </w:rPr>
-        <w:t>graphbar</w:t>
-      </w:r>
-      <w:proofErr w:type="spellEnd"/>
-    </w:p>
-    <w:p>
-      <w:pPr>
-        <w:rPr>
-          <w:color w:val="auto"/>
+    </w:p>
+    <w:p>
+      <w:pPr>
+        <w:rPr>
+          <w:color w:val="auto"/>
+        </w:rPr>
+      </w:pPr>
+    </w:p>
+    <w:p>
+      <w:pPr>
+        <w:rPr>
+          <w:color w:val="385623" w:themeColor="accent6" w:themeShade="80"/>
+        </w:rPr>
+      </w:pPr>
+    </w:p>
+    <w:p>
+      <w:pPr>
+        <w:rPr>
+          <w:color w:val="385623" w:themeColor="accent6" w:themeShade="80"/>
         </w:rPr>
       </w:pPr>
       <w:r>
         <w:rPr>
           <w:noProof/>
-          <w:color w:val="auto"/>
-        </w:rPr>
+          <w:color w:val="385623" w:themeColor="accent6" w:themeShade="80"/>
+        </w:rPr>
+        <w:lastRenderedPageBreak/>
         <mc:AlternateContent>
           <mc:Choice Requires="wps">
             <w:drawing>
-              <wp:anchor distT="0" distB="0" distL="114300" distR="114300" simplePos="0" relativeHeight="251661312" behindDoc="0" locked="0" layoutInCell="1" allowOverlap="1" wp14:anchorId="54E7F1F3" wp14:editId="1D38ADE9">
+              <wp:anchor distT="0" distB="0" distL="114300" distR="114300" simplePos="0" relativeHeight="251662336" behindDoc="0" locked="0" layoutInCell="1" allowOverlap="1" wp14:anchorId="5BA39E64" wp14:editId="08165F4E">
                 <wp:simplePos x="0" y="0"/>
                 <wp:positionH relativeFrom="column">
                   <wp:posOffset>-23495</wp:posOffset>
                 </wp:positionH>
                 <wp:positionV relativeFrom="paragraph">
-                  <wp:posOffset>348615</wp:posOffset>
+                  <wp:posOffset>33655</wp:posOffset>
                 </wp:positionV>
-                <wp:extent cx="5743575" cy="2190750"/>
+                <wp:extent cx="5648325" cy="1295400"/>
                 <wp:effectExtent l="0" t="0" r="28575" b="19050"/>
                 <wp:wrapNone/>
-                <wp:docPr id="3" name="Rectangle 3"/>
+                <wp:docPr id="9" name="Rectangle 9"/>
                 <wp:cNvGraphicFramePr/>
                 <a:graphic xmlns:a="http://schemas.openxmlformats.org/drawingml/2006/main">
                   <a:graphicData uri="http://schemas.microsoft.com/office/word/2010/wordprocessingShape">
@@ -530,7 +727,7 @@
                       <wps:spPr>
                         <a:xfrm>
                           <a:off x="0" y="0"/>
-                          <a:ext cx="5743575" cy="2190750"/>
+                          <a:ext cx="5648325" cy="1295400"/>
                         </a:xfrm>
                         <a:prstGeom prst="rect">
                           <a:avLst/>
@@ -574,22 +771,15 @@
           </mc:Choice>
           <mc:Fallback>
             <w:pict>
-              <v:rect w14:anchorId="12C03198" id="Rectangle 3" o:spid="_x0000_s1026" style="position:absolute;margin-left:-1.85pt;margin-top:27.45pt;width:452.25pt;height:172.5pt;z-index:251661312;visibility:visible;mso-wrap-style:square;mso-wrap-distance-left:9pt;mso-wrap-distance-top:0;mso-wrap-distance-right:9pt;mso-wrap-distance-bottom:0;mso-position-horizontal:absolute;mso-position-horizontal-relative:text;mso-position-vertical:absolute;mso-position-vertical-relative:text;v-text-anchor:middle" o:gfxdata="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" filled="f" strokecolor="#375623 [1609]" strokeweight="1pt"/>
+              <v:rect w14:anchorId="3F3F15E8" id="Rectangle 9" o:spid="_x0000_s1026" style="position:absolute;margin-left:-1.85pt;margin-top:2.65pt;width:444.75pt;height:102pt;z-index:251662336;visibility:visible;mso-wrap-style:square;mso-wrap-distance-left:9pt;mso-wrap-distance-top:0;mso-wrap-distance-right:9pt;mso-wrap-distance-bottom:0;mso-position-horizontal:absolute;mso-position-horizontal-relative:text;mso-position-vertical:absolute;mso-position-vertical-relative:text;v-text-anchor:middle" o:gfxdata="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" filled="f" strokecolor="#375623 [1609]" strokeweight="1pt"/>
             </w:pict>
           </mc:Fallback>
         </mc:AlternateContent>
       </w:r>
-    </w:p>
-    <w:p>
-      <w:pPr>
+      <w:r>
         <w:rPr>
           <w:color w:val="385623" w:themeColor="accent6" w:themeShade="80"/>
         </w:rPr>
-      </w:pPr>
-      <w:r>
-        <w:rPr>
-          <w:color w:val="385623" w:themeColor="accent6" w:themeShade="80"/>
-        </w:rPr>
         <w:t xml:space="preserve">Application affichage niveau </w:t>
       </w:r>
     </w:p>
@@ -601,8 +791,13 @@
           <w:numId w:val="1"/>
         </w:numPr>
       </w:pPr>
-      <w:r>
-        <w:t>Init</w:t>
+      <w:proofErr w:type="spellStart"/>
+      <w:r>
+        <w:t>Func</w:t>
+      </w:r>
+      <w:proofErr w:type="spellEnd"/>
+      <w:r>
+        <w:t xml:space="preserve"> </w:t>
       </w:r>
     </w:p>
     <w:p>
@@ -614,25 +809,10 @@
         </w:numPr>
       </w:pPr>
       <w:r>
-        <w:t xml:space="preserve">Définir le pin permettant d’envoyer la tension en wifi </w:t>
-      </w:r>
-    </w:p>
-    <w:p/>
-    <w:p>
-      <w:pPr>
-        <w:pStyle w:val="Paragraphedeliste"/>
-        <w:numPr>
-          <w:ilvl w:val="0"/>
-          <w:numId w:val="1"/>
-        </w:numPr>
-      </w:pPr>
-      <w:proofErr w:type="spellStart"/>
-      <w:r>
-        <w:t>Func</w:t>
-      </w:r>
-      <w:proofErr w:type="spellEnd"/>
-      <w:r>
-        <w:t xml:space="preserve"> </w:t>
+        <w:t>Récupérer l</w:t>
+      </w:r>
+      <w:r>
+        <w:t xml:space="preserve">es données </w:t>
       </w:r>
     </w:p>
     <w:p>
@@ -644,7 +824,7 @@
         </w:numPr>
       </w:pPr>
       <w:r>
-        <w:t xml:space="preserve">Récupérer la tension en wifi </w:t>
+        <w:t>Décoder les données</w:t>
       </w:r>
     </w:p>
     <w:p>
@@ -656,19 +836,10 @@
         </w:numPr>
       </w:pPr>
       <w:r>
-        <w:t xml:space="preserve">Définir le niveau de l’eau </w:t>
-      </w:r>
-    </w:p>
-    <w:p>
-      <w:pPr>
-        <w:pStyle w:val="Paragraphedeliste"/>
-        <w:numPr>
-          <w:ilvl w:val="0"/>
-          <w:numId w:val="2"/>
-        </w:numPr>
-      </w:pPr>
-      <w:r>
-        <w:t>Allumer les cases sur l’application en fonction de la tension récupérer</w:t>
+        <w:t>Allumer les cases sur l’application en fonction de</w:t>
+      </w:r>
+      <w:r>
+        <w:t>s données décodées</w:t>
       </w:r>
     </w:p>
     <w:p>
@@ -682,22 +853,21 @@
           <w:noProof/>
           <w:color w:val="FF0000"/>
         </w:rPr>
-        <w:lastRenderedPageBreak/>
         <mc:AlternateContent>
           <mc:Choice Requires="wps">
             <w:drawing>
-              <wp:anchor distT="0" distB="0" distL="114300" distR="114300" simplePos="0" relativeHeight="251662336" behindDoc="0" locked="0" layoutInCell="1" allowOverlap="1" wp14:anchorId="5DE3C1FA" wp14:editId="53C538D4">
+              <wp:anchor distT="0" distB="0" distL="114300" distR="114300" simplePos="0" relativeHeight="251663360" behindDoc="0" locked="0" layoutInCell="1" allowOverlap="1" wp14:anchorId="376CF5AA" wp14:editId="400EFD83">
                 <wp:simplePos x="0" y="0"/>
                 <wp:positionH relativeFrom="column">
-                  <wp:posOffset>-33020</wp:posOffset>
+                  <wp:posOffset>-23495</wp:posOffset>
                 </wp:positionH>
                 <wp:positionV relativeFrom="paragraph">
-                  <wp:posOffset>14605</wp:posOffset>
+                  <wp:posOffset>40640</wp:posOffset>
                 </wp:positionV>
-                <wp:extent cx="4981575" cy="2200275"/>
-                <wp:effectExtent l="0" t="0" r="28575" b="28575"/>
+                <wp:extent cx="5000625" cy="2190750"/>
+                <wp:effectExtent l="0" t="0" r="28575" b="19050"/>
                 <wp:wrapNone/>
-                <wp:docPr id="4" name="Rectangle 4"/>
+                <wp:docPr id="10" name="Rectangle 10"/>
                 <wp:cNvGraphicFramePr/>
                 <a:graphic xmlns:a="http://schemas.openxmlformats.org/drawingml/2006/main">
                   <a:graphicData uri="http://schemas.microsoft.com/office/word/2010/wordprocessingShape">
@@ -706,7 +876,7 @@
                       <wps:spPr>
                         <a:xfrm>
                           <a:off x="0" y="0"/>
-                          <a:ext cx="4981575" cy="2200275"/>
+                          <a:ext cx="5000625" cy="2190750"/>
                         </a:xfrm>
                         <a:prstGeom prst="rect">
                           <a:avLst/>
@@ -748,7 +918,7 @@
           </mc:Choice>
           <mc:Fallback>
             <w:pict>
-              <v:rect w14:anchorId="58B8CFAC" id="Rectangle 4" o:spid="_x0000_s1026" style="position:absolute;margin-left:-2.6pt;margin-top:1.15pt;width:392.25pt;height:173.25pt;z-index:251662336;visibility:visible;mso-wrap-style:square;mso-wrap-distance-left:9pt;mso-wrap-distance-top:0;mso-wrap-distance-right:9pt;mso-wrap-distance-bottom:0;mso-position-horizontal:absolute;mso-position-horizontal-relative:text;mso-position-vertical:absolute;mso-position-vertical-relative:text;v-text-anchor:middle" o:gfxdata="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" filled="f" strokecolor="red" strokeweight="1pt"/>
+              <v:rect w14:anchorId="7812DAD0" id="Rectangle 10" o:spid="_x0000_s1026" style="position:absolute;margin-left:-1.85pt;margin-top:3.2pt;width:393.75pt;height:172.5pt;z-index:251663360;visibility:visible;mso-wrap-style:square;mso-wrap-distance-left:9pt;mso-wrap-distance-top:0;mso-wrap-distance-right:9pt;mso-wrap-distance-bottom:0;mso-position-horizontal:absolute;mso-position-horizontal-relative:text;mso-position-vertical:absolute;mso-position-vertical-relative:text;v-text-anchor:middle" o:gfxdata="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" filled="f" strokecolor="red" strokeweight="1pt"/>
             </w:pict>
           </mc:Fallback>
         </mc:AlternateContent>
@@ -899,23 +1069,23 @@
       <w:r>
         <w:rPr>
           <w:noProof/>
-          <w:color w:val="70AD47" w:themeColor="accent6"/>
+          <w:color w:val="385623" w:themeColor="accent6" w:themeShade="80"/>
         </w:rPr>
         <mc:AlternateContent>
           <mc:Choice Requires="wps">
             <w:drawing>
-              <wp:anchor distT="0" distB="0" distL="114300" distR="114300" simplePos="0" relativeHeight="251663360" behindDoc="0" locked="0" layoutInCell="1" allowOverlap="1" wp14:anchorId="64EF49CD" wp14:editId="0DA797E7">
+              <wp:anchor distT="0" distB="0" distL="114300" distR="114300" simplePos="0" relativeHeight="251664384" behindDoc="0" locked="0" layoutInCell="1" allowOverlap="1" wp14:anchorId="28AE3046" wp14:editId="66C71C2B">
                 <wp:simplePos x="0" y="0"/>
                 <wp:positionH relativeFrom="column">
-                  <wp:posOffset>-33020</wp:posOffset>
+                  <wp:posOffset>-23495</wp:posOffset>
                 </wp:positionH>
                 <wp:positionV relativeFrom="paragraph">
-                  <wp:posOffset>27940</wp:posOffset>
+                  <wp:posOffset>34925</wp:posOffset>
                 </wp:positionV>
-                <wp:extent cx="4981575" cy="2200275"/>
+                <wp:extent cx="5000625" cy="1266825"/>
                 <wp:effectExtent l="0" t="0" r="28575" b="28575"/>
                 <wp:wrapNone/>
-                <wp:docPr id="5" name="Rectangle 5"/>
+                <wp:docPr id="11" name="Rectangle 11"/>
                 <wp:cNvGraphicFramePr/>
                 <a:graphic xmlns:a="http://schemas.openxmlformats.org/drawingml/2006/main">
                   <a:graphicData uri="http://schemas.microsoft.com/office/word/2010/wordprocessingShape">
@@ -924,7 +1094,7 @@
                       <wps:spPr>
                         <a:xfrm>
                           <a:off x="0" y="0"/>
-                          <a:ext cx="4981575" cy="2200275"/>
+                          <a:ext cx="5000625" cy="1266825"/>
                         </a:xfrm>
                         <a:prstGeom prst="rect">
                           <a:avLst/>
@@ -968,7 +1138,7 @@
           </mc:Choice>
           <mc:Fallback>
             <w:pict>
-              <v:rect w14:anchorId="23F60D64" id="Rectangle 5" o:spid="_x0000_s1026" style="position:absolute;margin-left:-2.6pt;margin-top:2.2pt;width:392.25pt;height:173.25pt;z-index:251663360;visibility:visible;mso-wrap-style:square;mso-wrap-distance-left:9pt;mso-wrap-distance-top:0;mso-wrap-distance-right:9pt;mso-wrap-distance-bottom:0;mso-position-horizontal:absolute;mso-position-horizontal-relative:text;mso-position-vertical:absolute;mso-position-vertical-relative:text;v-text-anchor:middle" o:gfxdata="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" filled="f" strokecolor="#375623 [1609]" strokeweight="1pt"/>
+              <v:rect w14:anchorId="5AF44639" id="Rectangle 11" o:spid="_x0000_s1026" style="position:absolute;margin-left:-1.85pt;margin-top:2.75pt;width:393.75pt;height:99.75pt;z-index:251664384;visibility:visible;mso-wrap-style:square;mso-wrap-distance-left:9pt;mso-wrap-distance-top:0;mso-wrap-distance-right:9pt;mso-wrap-distance-bottom:0;mso-position-horizontal:absolute;mso-position-horizontal-relative:text;mso-position-vertical:absolute;mso-position-vertical-relative:text;v-text-anchor:middle" o:gfxdata="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" filled="f" strokecolor="#375623 [1609]" strokeweight="1pt"/>
             </w:pict>
           </mc:Fallback>
         </mc:AlternateContent>
@@ -979,49 +1149,6 @@
         </w:rPr>
         <w:t xml:space="preserve">Application fonctionnement moteur </w:t>
       </w:r>
-    </w:p>
-    <w:p>
-      <w:pPr>
-        <w:pStyle w:val="Paragraphedeliste"/>
-        <w:numPr>
-          <w:ilvl w:val="0"/>
-          <w:numId w:val="1"/>
-        </w:numPr>
-        <w:rPr>
-          <w:color w:val="auto"/>
-        </w:rPr>
-      </w:pPr>
-      <w:r>
-        <w:rPr>
-          <w:color w:val="auto"/>
-        </w:rPr>
-        <w:t xml:space="preserve">Init </w:t>
-      </w:r>
-    </w:p>
-    <w:p>
-      <w:pPr>
-        <w:pStyle w:val="Paragraphedeliste"/>
-        <w:numPr>
-          <w:ilvl w:val="0"/>
-          <w:numId w:val="2"/>
-        </w:numPr>
-        <w:rPr>
-          <w:color w:val="auto"/>
-        </w:rPr>
-      </w:pPr>
-      <w:r>
-        <w:rPr>
-          <w:color w:val="auto"/>
-        </w:rPr>
-        <w:t xml:space="preserve">Définir le pin du moteur </w:t>
-      </w:r>
-    </w:p>
-    <w:p>
-      <w:pPr>
-        <w:rPr>
-          <w:color w:val="auto"/>
-        </w:rPr>
-      </w:pPr>
     </w:p>
     <w:p>
       <w:pPr>

</xml_diff>